<commit_message>
modify milestones and game ideas
</commit_message>
<xml_diff>
--- a/Game ideas.docx
+++ b/Game ideas.docx
@@ -214,266 +214,304 @@
           <w:lang w:val="en-US"/>
         </w:rPr>
       </w:pPr>
-    </w:p>
-    <w:p>
-      <w:pPr>
-        <w:rPr>
-          <w:lang w:val="en-US"/>
-        </w:rPr>
-      </w:pPr>
-      <w:r>
-        <w:rPr>
-          <w:lang w:val="en-US"/>
-        </w:rPr>
-        <w:t>Game design:</w:t>
-      </w:r>
-    </w:p>
-    <w:p>
-      <w:pPr>
-        <w:rPr>
-          <w:lang w:val="en-US"/>
-        </w:rPr>
-      </w:pPr>
-      <w:r>
-        <w:rPr>
-          <w:lang w:val="en-US"/>
-        </w:rPr>
-        <w:t>- each level has its own thematic with its own design</w:t>
-      </w:r>
-    </w:p>
-    <w:p>
-      <w:pPr>
-        <w:rPr>
-          <w:lang w:val="en-US"/>
-        </w:rPr>
-      </w:pPr>
-      <w:r>
-        <w:rPr>
-          <w:lang w:val="en-US"/>
-        </w:rPr>
-        <w:t>- a building where the player must resolve a puzzle in each floor the unlock the next one</w:t>
-      </w:r>
-    </w:p>
-    <w:p>
-      <w:pPr>
-        <w:rPr>
-          <w:lang w:val="en-US"/>
-        </w:rPr>
-      </w:pPr>
-    </w:p>
-    <w:p>
-      <w:pPr>
-        <w:rPr>
-          <w:lang w:val="en-US"/>
-        </w:rPr>
-      </w:pPr>
-      <w:r>
-        <w:rPr>
-          <w:lang w:val="en-US"/>
-        </w:rPr>
-        <w:t>Background story:</w:t>
-      </w:r>
-    </w:p>
-    <w:p>
-      <w:pPr>
-        <w:rPr>
-          <w:lang w:val="en-US"/>
-        </w:rPr>
-      </w:pPr>
-      <w:r>
-        <w:rPr>
-          <w:lang w:val="en-US"/>
-        </w:rPr>
-        <w:t>- either the voice off is "mocking" the player trying to solve the puzzles and the voice off knows this is a video game</w:t>
-      </w:r>
-      <w:r>
-        <w:rPr>
-          <w:lang w:val="en-US"/>
-        </w:rPr>
-        <w:t xml:space="preserve"> thus the story is really needed</w:t>
-      </w:r>
-    </w:p>
-    <w:p>
-      <w:pPr>
-        <w:rPr>
-          <w:lang w:val="en-US"/>
-        </w:rPr>
-      </w:pPr>
-      <w:r>
-        <w:rPr>
-          <w:lang w:val="en-US"/>
-        </w:rPr>
-        <w:t xml:space="preserve">- either the player is a lab rat </w:t>
-      </w:r>
-      <w:r>
-        <w:rPr>
-          <w:lang w:val="en-US"/>
-        </w:rPr>
-        <w:t>who</w:t>
-      </w:r>
-      <w:r>
-        <w:rPr>
-          <w:lang w:val="en-US"/>
-        </w:rPr>
-        <w:t xml:space="preserve"> </w:t>
-      </w:r>
-      <w:r>
-        <w:rPr>
-          <w:lang w:val="en-US"/>
-        </w:rPr>
-        <w:t>needs to get out (the voice off will explain why you are here, why you, etc...)</w:t>
-      </w:r>
-    </w:p>
-    <w:p>
-      <w:pPr>
-        <w:rPr>
-          <w:lang w:val="en-US"/>
-        </w:rPr>
-      </w:pPr>
-    </w:p>
-    <w:p>
-      <w:pPr>
-        <w:rPr>
-          <w:lang w:val="en-US"/>
-        </w:rPr>
-      </w:pPr>
-      <w:r>
-        <w:rPr>
-          <w:lang w:val="en-US"/>
-        </w:rPr>
-        <w:t xml:space="preserve">Use of the </w:t>
-      </w:r>
-      <w:proofErr w:type="spellStart"/>
-      <w:r>
-        <w:rPr>
-          <w:lang w:val="en-US"/>
-        </w:rPr>
-        <w:t>Infinadeck</w:t>
-      </w:r>
-      <w:proofErr w:type="spellEnd"/>
-      <w:r>
-        <w:rPr>
-          <w:lang w:val="en-US"/>
-        </w:rPr>
-        <w:t>:</w:t>
-      </w:r>
-    </w:p>
-    <w:p>
-      <w:pPr>
-        <w:rPr>
-          <w:lang w:val="en-US"/>
-        </w:rPr>
-      </w:pPr>
-      <w:r>
-        <w:rPr>
-          <w:lang w:val="en-US"/>
-        </w:rPr>
-        <w:t>- labyrinth</w:t>
-      </w:r>
-    </w:p>
-    <w:p>
-      <w:pPr>
-        <w:rPr>
-          <w:lang w:val="en-US"/>
-        </w:rPr>
-      </w:pPr>
-      <w:r>
-        <w:rPr>
-          <w:lang w:val="en-US"/>
-        </w:rPr>
-        <w:t>- small running game (check feasibility)</w:t>
-      </w:r>
-    </w:p>
-    <w:p>
-      <w:pPr>
-        <w:rPr>
-          <w:lang w:val="en-US"/>
-        </w:rPr>
-      </w:pPr>
-      <w:r>
-        <w:rPr>
-          <w:lang w:val="en-US"/>
-        </w:rPr>
-        <w:t xml:space="preserve">- wander in room looking for clues (some </w:t>
-      </w:r>
-      <w:r>
-        <w:rPr>
-          <w:lang w:val="en-US"/>
-        </w:rPr>
-        <w:t xml:space="preserve">rooms </w:t>
-      </w:r>
-      <w:r>
-        <w:rPr>
-          <w:lang w:val="en-US"/>
-        </w:rPr>
-        <w:t>may be huge)</w:t>
-      </w:r>
-    </w:p>
-    <w:p>
-      <w:pPr>
-        <w:rPr>
-          <w:lang w:val="en-US"/>
-        </w:rPr>
-      </w:pPr>
-    </w:p>
-    <w:p>
-      <w:pPr>
-        <w:rPr>
-          <w:lang w:val="en-US"/>
-        </w:rPr>
-      </w:pPr>
-      <w:r>
-        <w:rPr>
-          <w:lang w:val="en-US"/>
-        </w:rPr>
-        <w:lastRenderedPageBreak/>
-        <w:t>Gameplay:</w:t>
-      </w:r>
-    </w:p>
-    <w:p>
-      <w:pPr>
-        <w:rPr>
-          <w:lang w:val="en-US"/>
-        </w:rPr>
-      </w:pPr>
-      <w:r>
-        <w:rPr>
-          <w:lang w:val="en-US"/>
-        </w:rPr>
-        <w:t>- tutorial level to get familiar with the walking and the inputs</w:t>
-      </w:r>
-    </w:p>
-    <w:p>
-      <w:pPr>
-        <w:rPr>
-          <w:lang w:val="en-US"/>
-        </w:rPr>
-      </w:pPr>
-      <w:r>
-        <w:rPr>
-          <w:lang w:val="en-US"/>
-        </w:rPr>
-        <w:t>- the voice off with help the player with all the new mechanisms that could be present in other levels s</w:t>
-      </w:r>
-      <w:r>
-        <w:rPr>
-          <w:lang w:val="en-US"/>
-        </w:rPr>
-        <w:t>o</w:t>
-      </w:r>
-      <w:r>
-        <w:rPr>
-          <w:lang w:val="en-US"/>
-        </w:rPr>
-        <w:t xml:space="preserve"> </w:t>
+      <w:r>
+        <w:rPr>
+          <w:lang w:val="en-US"/>
+        </w:rPr>
+        <w:t xml:space="preserve">- timer in each </w:t>
+      </w:r>
+      <w:r>
+        <w:rPr>
+          <w:lang w:val="en-US"/>
+        </w:rPr>
+        <w:t>room</w:t>
       </w:r>
       <w:bookmarkStart w:id="0" w:name="_GoBack"/>
       <w:bookmarkEnd w:id="0"/>
-      <w:r>
-        <w:rPr>
-          <w:lang w:val="en-US"/>
-        </w:rPr>
-        <w:t xml:space="preserve">that we </w:t>
+    </w:p>
+    <w:p>
+      <w:pPr>
+        <w:rPr>
+          <w:lang w:val="en-US"/>
+        </w:rPr>
+      </w:pPr>
+    </w:p>
+    <w:p>
+      <w:pPr>
+        <w:rPr>
+          <w:lang w:val="en-US"/>
+        </w:rPr>
+      </w:pPr>
+      <w:r>
+        <w:rPr>
+          <w:lang w:val="en-US"/>
+        </w:rPr>
+        <w:t>Game design:</w:t>
+      </w:r>
+    </w:p>
+    <w:p>
+      <w:pPr>
+        <w:rPr>
+          <w:lang w:val="en-US"/>
+        </w:rPr>
+      </w:pPr>
+      <w:r>
+        <w:rPr>
+          <w:lang w:val="en-US"/>
+        </w:rPr>
+        <w:t>- each level has its own thematic with its own design</w:t>
+      </w:r>
+    </w:p>
+    <w:p>
+      <w:pPr>
+        <w:rPr>
+          <w:lang w:val="en-US"/>
+        </w:rPr>
+      </w:pPr>
+      <w:r>
+        <w:rPr>
+          <w:lang w:val="en-US"/>
+        </w:rPr>
+        <w:t>- a building where the player must resolve a puzzle in each floor the unlock the next one</w:t>
+      </w:r>
+    </w:p>
+    <w:p>
+      <w:pPr>
+        <w:rPr>
+          <w:lang w:val="en-US"/>
+        </w:rPr>
+      </w:pPr>
+      <w:r>
+        <w:rPr>
+          <w:lang w:val="en-US"/>
+        </w:rPr>
+        <w:t xml:space="preserve">- last level </w:t>
+      </w:r>
+      <w:r>
+        <w:rPr>
+          <w:lang w:val="en-US"/>
+        </w:rPr>
+        <w:t>in the open and try to be as immersive as possible.</w:t>
+      </w:r>
+    </w:p>
+    <w:p>
+      <w:pPr>
+        <w:rPr>
+          <w:lang w:val="en-US"/>
+        </w:rPr>
+      </w:pPr>
+    </w:p>
+    <w:p>
+      <w:pPr>
+        <w:rPr>
+          <w:lang w:val="en-US"/>
+        </w:rPr>
+      </w:pPr>
+      <w:r>
+        <w:rPr>
+          <w:lang w:val="en-US"/>
+        </w:rPr>
+        <w:t>Background story:</w:t>
+      </w:r>
+    </w:p>
+    <w:p>
+      <w:pPr>
+        <w:rPr>
+          <w:lang w:val="en-US"/>
+        </w:rPr>
+      </w:pPr>
+      <w:r>
+        <w:rPr>
+          <w:lang w:val="en-US"/>
+        </w:rPr>
+        <w:t>- either the voice off is "mocking" the player trying to solve the puzzles and the voice off knows this is a video game</w:t>
+      </w:r>
+      <w:r>
+        <w:rPr>
+          <w:lang w:val="en-US"/>
+        </w:rPr>
+        <w:t xml:space="preserve"> thus the story is really needed</w:t>
+      </w:r>
+    </w:p>
+    <w:p>
+      <w:pPr>
+        <w:rPr>
+          <w:lang w:val="en-US"/>
+        </w:rPr>
+      </w:pPr>
+      <w:r>
+        <w:rPr>
+          <w:lang w:val="en-US"/>
+        </w:rPr>
+        <w:t xml:space="preserve">- either the player is a lab rat </w:t>
+      </w:r>
+      <w:r>
+        <w:rPr>
+          <w:lang w:val="en-US"/>
+        </w:rPr>
+        <w:t>who</w:t>
+      </w:r>
+      <w:r>
+        <w:rPr>
+          <w:lang w:val="en-US"/>
+        </w:rPr>
+        <w:t xml:space="preserve"> </w:t>
+      </w:r>
+      <w:r>
+        <w:rPr>
+          <w:lang w:val="en-US"/>
+        </w:rPr>
+        <w:t>needs to get out (the voice off will explain why you are here, why you, etc...)</w:t>
+      </w:r>
+    </w:p>
+    <w:p>
+      <w:pPr>
+        <w:rPr>
+          <w:lang w:val="en-US"/>
+        </w:rPr>
+      </w:pPr>
+    </w:p>
+    <w:p>
+      <w:pPr>
+        <w:rPr>
+          <w:lang w:val="en-US"/>
+        </w:rPr>
+      </w:pPr>
+      <w:r>
+        <w:rPr>
+          <w:lang w:val="en-US"/>
+        </w:rPr>
+        <w:t xml:space="preserve">Use of the </w:t>
+      </w:r>
+      <w:proofErr w:type="spellStart"/>
+      <w:r>
+        <w:rPr>
+          <w:lang w:val="en-US"/>
+        </w:rPr>
+        <w:t>Infinadeck</w:t>
+      </w:r>
+      <w:proofErr w:type="spellEnd"/>
+      <w:r>
+        <w:rPr>
+          <w:lang w:val="en-US"/>
+        </w:rPr>
+        <w:t>:</w:t>
+      </w:r>
+    </w:p>
+    <w:p>
+      <w:pPr>
+        <w:rPr>
+          <w:lang w:val="en-US"/>
+        </w:rPr>
+      </w:pPr>
+      <w:r>
+        <w:rPr>
+          <w:lang w:val="en-US"/>
+        </w:rPr>
+        <w:t>- labyrinth</w:t>
+      </w:r>
+    </w:p>
+    <w:p>
+      <w:pPr>
+        <w:rPr>
+          <w:lang w:val="en-US"/>
+        </w:rPr>
+      </w:pPr>
+      <w:r>
+        <w:rPr>
+          <w:lang w:val="en-US"/>
+        </w:rPr>
+        <w:t>- small running game (check feasibility)</w:t>
+      </w:r>
+      <w:r>
+        <w:rPr>
+          <w:lang w:val="en-US"/>
+        </w:rPr>
+        <w:t xml:space="preserve"> where you must get fast to a certain point with a timer</w:t>
+      </w:r>
+    </w:p>
+    <w:p>
+      <w:pPr>
+        <w:rPr>
+          <w:lang w:val="en-US"/>
+        </w:rPr>
+      </w:pPr>
+      <w:r>
+        <w:rPr>
+          <w:lang w:val="en-US"/>
+        </w:rPr>
+        <w:lastRenderedPageBreak/>
+        <w:t xml:space="preserve">- wander in room looking for clues (some </w:t>
+      </w:r>
+      <w:r>
+        <w:rPr>
+          <w:lang w:val="en-US"/>
+        </w:rPr>
+        <w:t xml:space="preserve">rooms </w:t>
+      </w:r>
+      <w:r>
+        <w:rPr>
+          <w:lang w:val="en-US"/>
+        </w:rPr>
+        <w:t>may be huge)</w:t>
+      </w:r>
+    </w:p>
+    <w:p>
+      <w:pPr>
+        <w:rPr>
+          <w:lang w:val="en-US"/>
+        </w:rPr>
+      </w:pPr>
+    </w:p>
+    <w:p>
+      <w:pPr>
+        <w:rPr>
+          <w:lang w:val="en-US"/>
+        </w:rPr>
+      </w:pPr>
+      <w:r>
+        <w:rPr>
+          <w:lang w:val="en-US"/>
+        </w:rPr>
+        <w:t>Gameplay:</w:t>
+      </w:r>
+    </w:p>
+    <w:p>
+      <w:pPr>
+        <w:rPr>
+          <w:lang w:val="en-US"/>
+        </w:rPr>
+      </w:pPr>
+      <w:r>
+        <w:rPr>
+          <w:lang w:val="en-US"/>
+        </w:rPr>
+        <w:t>- tutorial level to get familiar with the walking and the inputs</w:t>
+      </w:r>
+    </w:p>
+    <w:p>
+      <w:pPr>
+        <w:rPr>
+          <w:lang w:val="en-US"/>
+        </w:rPr>
+      </w:pPr>
+      <w:r>
+        <w:rPr>
+          <w:lang w:val="en-US"/>
+        </w:rPr>
+        <w:t>- the voice off with help the player with all the new mechanisms that could be present in other levels s</w:t>
+      </w:r>
+      <w:r>
+        <w:rPr>
+          <w:lang w:val="en-US"/>
+        </w:rPr>
+        <w:t>o</w:t>
+      </w:r>
+      <w:r>
+        <w:rPr>
+          <w:lang w:val="en-US"/>
+        </w:rPr>
+        <w:t xml:space="preserve"> that we </w:t>
       </w:r>
       <w:r>
         <w:rPr>

</xml_diff>